<commit_message>
subindo site inicial, script bd e inicio quiz
</commit_message>
<xml_diff>
--- a/DOCS/DOCUMENTAÇÃO - MEU MUNDO EM INGLÊS.docx
+++ b/DOCS/DOCUMENTAÇÃO - MEU MUNDO EM INGLÊS.docx
@@ -433,7 +433,15 @@
         <w:t>Dashboards Interativas</w:t>
       </w:r>
       <w:r>
-        <w:t>: Desenvolvimento de dashboards para compilar e analisar os dados coletados de quizzes e outras atividades educativas.</w:t>
+        <w:t xml:space="preserve">: Desenvolvimento de dashboards para compilar e analisar os dados coletados de </w:t>
+      </w:r>
+      <w:proofErr w:type="spellStart"/>
+      <w:r>
+        <w:t>quizzes</w:t>
+      </w:r>
+      <w:proofErr w:type="spellEnd"/>
+      <w:r>
+        <w:t xml:space="preserve"> e outras atividades educativas.</w:t>
       </w:r>
     </w:p>
     <w:p>
@@ -521,7 +529,15 @@
         <w:t>Sprints</w:t>
       </w:r>
       <w:r>
-        <w:t>: Ciclos de desenvolvimento de duas semanas, com reuniões de planejamento (Sprint Planning), revisões (Sprint Review) e retrospectivas (Sprint Retrospective).</w:t>
+        <w:t xml:space="preserve">: Ciclos de desenvolvimento de duas semanas, com reuniões de planejamento (Sprint Planning), revisões (Sprint Review) e retrospectivas (Sprint </w:t>
+      </w:r>
+      <w:proofErr w:type="spellStart"/>
+      <w:r>
+        <w:t>Retrospective</w:t>
+      </w:r>
+      <w:proofErr w:type="spellEnd"/>
+      <w:r>
+        <w:t>).</w:t>
       </w:r>
     </w:p>
     <w:p>
@@ -536,8 +552,17 @@
           <w:b/>
           <w:bCs/>
         </w:rPr>
-        <w:t>Daily Stand-ups</w:t>
-      </w:r>
+        <w:t>Daily Stand-</w:t>
+      </w:r>
+      <w:proofErr w:type="spellStart"/>
+      <w:r>
+        <w:rPr>
+          <w:b/>
+          <w:bCs/>
+        </w:rPr>
+        <w:t>ups</w:t>
+      </w:r>
+      <w:proofErr w:type="spellEnd"/>
       <w:r>
         <w:t>: Reuniões diárias rápidas para sincronização da equipe e identificação de obstáculos.</w:t>
       </w:r>
@@ -567,6 +592,7 @@
           <w:numId w:val="2"/>
         </w:numPr>
       </w:pPr>
+      <w:proofErr w:type="spellStart"/>
       <w:r>
         <w:rPr>
           <w:b/>
@@ -574,8 +600,17 @@
         </w:rPr>
         <w:t>Frontend</w:t>
       </w:r>
-      <w:r>
-        <w:t>: HTML, CSS e JavaScript para o desenvolvimento das páginas de cadastro e login, além das dashboards interativas.</w:t>
+      <w:proofErr w:type="spellEnd"/>
+      <w:r>
+        <w:t xml:space="preserve">: HTML, CSS e </w:t>
+      </w:r>
+      <w:proofErr w:type="spellStart"/>
+      <w:r>
+        <w:t>JavaScript</w:t>
+      </w:r>
+      <w:proofErr w:type="spellEnd"/>
+      <w:r>
+        <w:t xml:space="preserve"> para o desenvolvimento das páginas de cadastro e login, além das dashboards interativas.</w:t>
       </w:r>
     </w:p>
     <w:p>
@@ -585,6 +620,7 @@
           <w:numId w:val="2"/>
         </w:numPr>
       </w:pPr>
+      <w:proofErr w:type="spellStart"/>
       <w:r>
         <w:rPr>
           <w:b/>
@@ -592,6 +628,7 @@
         </w:rPr>
         <w:t>Backend</w:t>
       </w:r>
+      <w:proofErr w:type="spellEnd"/>
       <w:r>
         <w:t>: Node.js para gerenciar a lógica do servidor e manipulação de dados.</w:t>
       </w:r>
@@ -617,7 +654,15 @@
         <w:t>MySQL</w:t>
       </w:r>
       <w:r>
-        <w:t xml:space="preserve"> para armazenamento dos dados dos usuários e resultados de quizzes.</w:t>
+        <w:t xml:space="preserve"> para armazenamento dos dados dos usuários e resultados de </w:t>
+      </w:r>
+      <w:proofErr w:type="spellStart"/>
+      <w:r>
+        <w:t>quizzes</w:t>
+      </w:r>
+      <w:proofErr w:type="spellEnd"/>
+      <w:r>
+        <w:t>.</w:t>
       </w:r>
     </w:p>
     <w:p>
@@ -751,6 +796,7 @@
         <w:t>O desenvolvimento do projeto "Meu Mundo em Inglês" foi dividido em várias etapas, cada uma focada em um componente específico do site.</w:t>
       </w:r>
     </w:p>
+    <w:p/>
     <w:p>
       <w:pPr>
         <w:numPr>
@@ -763,6 +809,7 @@
           <w:b/>
           <w:bCs/>
         </w:rPr>
+        <w:lastRenderedPageBreak/>
         <w:t>Página de Cadastro</w:t>
       </w:r>
       <w:r>
@@ -781,11 +828,18 @@
           <w:b/>
           <w:bCs/>
         </w:rPr>
-        <w:lastRenderedPageBreak/>
         <w:t>Estrutura</w:t>
       </w:r>
       <w:r>
-        <w:t>: A página de cadastro foi desenvolvida usando HTML para a estrutura, CSS para estilização, e JavaScript para validações.</w:t>
+        <w:t xml:space="preserve">: A página de cadastro foi desenvolvida usando HTML para a estrutura, CSS para estilização, e </w:t>
+      </w:r>
+      <w:proofErr w:type="spellStart"/>
+      <w:r>
+        <w:t>JavaScript</w:t>
+      </w:r>
+      <w:proofErr w:type="spellEnd"/>
+      <w:r>
+        <w:t xml:space="preserve"> para validações.</w:t>
       </w:r>
     </w:p>
     <w:p>
@@ -803,7 +857,15 @@
         <w:t>Funcionalidades</w:t>
       </w:r>
       <w:r>
-        <w:t>: O formulário de cadastro inclui campos como nome, email, e senha, com validações para garantir que todos os campos sejam preenchidos corretamente e que a senha atenda aos requisitos de segurança.</w:t>
+        <w:t xml:space="preserve">: O formulário de cadastro inclui campos como nome, </w:t>
+      </w:r>
+      <w:proofErr w:type="spellStart"/>
+      <w:r>
+        <w:t>email</w:t>
+      </w:r>
+      <w:proofErr w:type="spellEnd"/>
+      <w:r>
+        <w:t>, e senha, com validações para garantir que todos os campos sejam preenchidos corretamente e que a senha atenda aos requisitos de segurança.</w:t>
       </w:r>
     </w:p>
     <w:p>
@@ -857,11 +919,13 @@
         <w:t>Estrutura</w:t>
       </w:r>
       <w:r>
-        <w:t xml:space="preserve">: Desenvolvida com HTML, </w:t>
-      </w:r>
-      <w:r>
-        <w:t>CSS e JavaScript</w:t>
-      </w:r>
+        <w:t xml:space="preserve">: Desenvolvida com HTML, CSS e </w:t>
+      </w:r>
+      <w:proofErr w:type="spellStart"/>
+      <w:r>
+        <w:t>JavaScript</w:t>
+      </w:r>
+      <w:proofErr w:type="spellEnd"/>
       <w:r>
         <w:t>.</w:t>
       </w:r>
@@ -941,7 +1005,15 @@
         <w:t xml:space="preserve"> </w:t>
       </w:r>
       <w:r>
-        <w:t>Chart.js para criar gráficos dinâmicos que apresentam os dados de quizzes e outras atividades.</w:t>
+        <w:t xml:space="preserve">Chart.js para criar gráficos dinâmicos que apresentam os dados de </w:t>
+      </w:r>
+      <w:proofErr w:type="spellStart"/>
+      <w:r>
+        <w:t>quizzes</w:t>
+      </w:r>
+      <w:proofErr w:type="spellEnd"/>
+      <w:r>
+        <w:t xml:space="preserve"> e outras atividades.</w:t>
       </w:r>
     </w:p>
     <w:p>
@@ -964,26 +1036,40 @@
       <w:r>
         <w:t xml:space="preserve">, </w:t>
       </w:r>
+      <w:proofErr w:type="spellStart"/>
       <w:r>
         <w:t>Dat</w:t>
       </w:r>
+      <w:proofErr w:type="spellEnd"/>
       <w:r>
         <w:t xml:space="preserve"> </w:t>
       </w:r>
+      <w:proofErr w:type="spellStart"/>
       <w:r>
         <w:t>aqu</w:t>
       </w:r>
+      <w:proofErr w:type="spellEnd"/>
       <w:r>
         <w:t xml:space="preserve"> </w:t>
       </w:r>
+      <w:proofErr w:type="spellStart"/>
       <w:r>
         <w:t>ino</w:t>
       </w:r>
+      <w:proofErr w:type="spellEnd"/>
       <w:r>
         <w:t xml:space="preserve"> </w:t>
       </w:r>
       <w:r>
-        <w:t xml:space="preserve">e Web-Data-Viz </w:t>
+        <w:t>e Web-Data-</w:t>
+      </w:r>
+      <w:proofErr w:type="spellStart"/>
+      <w:r>
+        <w:t>Viz</w:t>
+      </w:r>
+      <w:proofErr w:type="spellEnd"/>
+      <w:r>
+        <w:t xml:space="preserve"> </w:t>
       </w:r>
       <w:r>
         <w:t>para compilar e apresentar os dados de forma eficaz.</w:t>
@@ -1004,13 +1090,7 @@
         <w:t>Funcionalidades Adicionais</w:t>
       </w:r>
       <w:r>
-        <w:t xml:space="preserve">: Implementação de funcionalidades que permitem aos usuários </w:t>
-      </w:r>
-      <w:r>
-        <w:t>filtrarem</w:t>
-      </w:r>
-      <w:r>
-        <w:t xml:space="preserve"> dados, gerar relatórios personalizados, e exportar informações.</w:t>
+        <w:t>: Implementação de funcionalidades que permitem aos usuários filtrarem dados, gerar relatórios personalizados, e exportar informações.</w:t>
       </w:r>
     </w:p>
     <w:p>
@@ -1087,6 +1167,46 @@
     </w:p>
     <w:p/>
     <w:p>
+      <w:pPr>
+        <w:rPr>
+          <w:b/>
+          <w:bCs/>
+        </w:rPr>
+      </w:pPr>
+    </w:p>
+    <w:p>
+      <w:pPr>
+        <w:rPr>
+          <w:b/>
+          <w:bCs/>
+        </w:rPr>
+      </w:pPr>
+    </w:p>
+    <w:p>
+      <w:pPr>
+        <w:rPr>
+          <w:b/>
+          <w:bCs/>
+        </w:rPr>
+      </w:pPr>
+    </w:p>
+    <w:p>
+      <w:pPr>
+        <w:rPr>
+          <w:b/>
+          <w:bCs/>
+        </w:rPr>
+      </w:pPr>
+    </w:p>
+    <w:p>
+      <w:pPr>
+        <w:rPr>
+          <w:b/>
+          <w:bCs/>
+        </w:rPr>
+      </w:pPr>
+    </w:p>
+    <w:p>
       <w:r>
         <w:rPr>
           <w:b/>
@@ -1097,11 +1217,7 @@
     </w:p>
     <w:p>
       <w:r>
-        <w:t xml:space="preserve">O projeto "Meu Mundo em Inglês" foi uma jornada profunda e transformadora, destacando o impacto significativo que o aprendizado da língua inglesa teve na minha vida pessoal e acadêmica. Através da implementação de páginas de cadastro, login e dashboards interativas, consegui não apenas aprimorar minhas habilidades técnicas, mas também refletir sobre as portas que o inglês abriu para mim. Este projeto reafirmou a importância da educação em línguas estrangeiras, mostrando como o inglês pode ser um </w:t>
-      </w:r>
-      <w:r>
-        <w:lastRenderedPageBreak/>
-        <w:t>catalisador para novas oportunidades e crescimento pessoal. Espero que minha experiência inspire outros a se dedicarem ao aprendizado do inglês, reconhecendo seu potencial transformador.</w:t>
+        <w:t>O projeto "Meu Mundo em Inglês" foi uma jornada profunda e transformadora, destacando o impacto significativo que o aprendizado da língua inglesa teve na minha vida pessoal e acadêmica. Através da implementação de páginas de cadastro, login e dashboards interativas, consegui não apenas aprimorar minhas habilidades técnicas, mas também refletir sobre as portas que o inglês abriu para mim. Este projeto reafirmou a importância da educação em línguas estrangeiras, mostrando como o inglês pode ser um catalisador para novas oportunidades e crescimento pessoal. Espero que minha experiência inspire outros a se dedicarem ao aprendizado do inglês, reconhecendo seu potencial transformador.</w:t>
       </w:r>
     </w:p>
     <w:p/>
@@ -2077,6 +2193,7 @@
   <w:style w:type="character" w:default="1" w:styleId="Fontepargpadro">
     <w:name w:val="Default Paragraph Font"/>
     <w:uiPriority w:val="1"/>
+    <w:semiHidden/>
     <w:unhideWhenUsed/>
   </w:style>
   <w:style w:type="table" w:default="1" w:styleId="Tabelanormal">

</xml_diff>